<commit_message>
Dinsdag aangepast naar donderdag
</commit_message>
<xml_diff>
--- a/assets/routes/route-lang-donderdag.docx
+++ b/assets/routes/route-lang-donderdag.docx
@@ -1404,8 +1404,20 @@
         <w:color w:val="000000"/>
         <w:sz w:val="26"/>
         <w:szCs w:val="24"/>
+        <w:lang w:val="nl-NL"/>
       </w:rPr>
-      <w:t xml:space="preserve">Dinsdag </w:t>
+      <w:t>Donderdag</w:t>
+    </w:r>
+    <w:r>
+      <w:rPr>
+        <w:rFonts w:ascii="Calibri" w:eastAsia="Calibri" w:hAnsi="Calibri" w:cs="Calibri"/>
+        <w:b/>
+        <w:color w:val="000000"/>
+        <w:sz w:val="26"/>
+        <w:szCs w:val="24"/>
+        <w:lang w:val="nl-NL"/>
+      </w:rPr>
+      <w:t xml:space="preserve"> </w:t>
     </w:r>
     <w:r>
       <w:rPr>

</xml_diff>